<commit_message>
feat: Add UpgradeDb command for database migration and update actions for BAST and Kontrak Mitra
- Implemented UpgradeDb command to update DaftarKontrakMitra with data from related models.
- Created GenerateNomorBastMitra action to generate BAST numbers with validation.
- Created GenerateNomorKontrakMitra action to generate contract numbers with validation.
- Added license information for Nova UI JavaScript files.
- Updated a DOCX template in the storage.
</commit_message>
<xml_diff>
--- a/storage/app/public/templates/m3yoHzM7gYlvy2F6KDKSlFtyeYNe36eqKLh8FoYU.docx
+++ b/storage/app/public/templates/m3yoHzM7gYlvy2F6KDKSlFtyeYNe36eqKLh8FoYU.docx
@@ -188,7 +188,15 @@
           <w:b/>
           <w:lang w:val="it-IT"/>
         </w:rPr>
-        <w:t>U_</w:t>
+        <w:t>u</w:t>
+      </w:r>
+      <w:r>
+        <w:rPr>
+          <w:rFonts w:ascii="Bookman Old Style" w:hAnsi="Bookman Old Style"/>
+          <w:b/>
+          <w:lang w:val="it-IT"/>
+        </w:rPr>
+        <w:t>_</w:t>
       </w:r>
       <w:r>
         <w:rPr>
@@ -710,21 +718,7 @@
         <w:rPr>
           <w:rFonts w:ascii="Bookman Old Style" w:eastAsia="Times New Roman" w:hAnsi="Bookman Old Style" w:cs="Arial"/>
         </w:rPr>
-        <w:t xml:space="preserve"> </w:t>
-      </w:r>
-      <w:proofErr w:type="spellStart"/>
-      <w:r>
-        <w:rPr>
-          <w:rFonts w:ascii="Bookman Old Style" w:eastAsia="Times New Roman" w:hAnsi="Bookman Old Style" w:cs="Arial"/>
-        </w:rPr>
-        <w:t>nama</w:t>
-      </w:r>
-      <w:proofErr w:type="spellEnd"/>
-      <w:r>
-        <w:rPr>
-          <w:rFonts w:ascii="Bookman Old Style" w:eastAsia="Times New Roman" w:hAnsi="Bookman Old Style" w:cs="Arial"/>
-        </w:rPr>
-        <w:t xml:space="preserve"> Badan Pusat </w:t>
+        <w:t xml:space="preserve"> nama Badan Pusat </w:t>
       </w:r>
       <w:proofErr w:type="spellStart"/>
       <w:r>
@@ -2288,21 +2282,7 @@
         <w:rPr>
           <w:rFonts w:ascii="Bookman Old Style" w:hAnsi="Bookman Old Style"/>
         </w:rPr>
-        <w:t xml:space="preserve"> </w:t>
-      </w:r>
-      <w:proofErr w:type="spellStart"/>
-      <w:r>
-        <w:rPr>
-          <w:rFonts w:ascii="Bookman Old Style" w:hAnsi="Bookman Old Style"/>
-        </w:rPr>
-        <w:t>Berita</w:t>
-      </w:r>
-      <w:proofErr w:type="spellEnd"/>
-      <w:r>
-        <w:rPr>
-          <w:rFonts w:ascii="Bookman Old Style" w:hAnsi="Bookman Old Style"/>
-        </w:rPr>
-        <w:t xml:space="preserve"> Acara </w:t>
+        <w:t xml:space="preserve"> Berita Acara </w:t>
       </w:r>
       <w:proofErr w:type="spellStart"/>
       <w:r>

</xml_diff>